<commit_message>
Add word doc for proposed architecture.
</commit_message>
<xml_diff>
--- a/Proposed_Azure_Deployment_Architecture_for_GenAI_Data-AI_Governance_Compliance_System.docx
+++ b/Proposed_Azure_Deployment_Architecture_for_GenAI_Data-AI_Governance_Compliance_System.docx
@@ -44,11 +44,7 @@
           <w14:ligatures w14:val="none"/>
         </w:rPr>
       </w:pPr>
-    </w:p>
-    <w:p>
-      <w:pPr>
-        <w:spacing w:before="100" w:beforeAutospacing="1" w:after="100" w:afterAutospacing="1" w:line="240" w:lineRule="auto"/>
-        <w:outlineLvl w:val="2"/>
+      <w:r>
         <w:rPr>
           <w:rFonts w:ascii="Times New Roman" w:eastAsia="Times New Roman" w:hAnsi="Times New Roman" w:cs="Times New Roman"/>
           <w:b/>
@@ -58,7 +54,42 @@
           <w:szCs w:val="27"/>
           <w14:ligatures w14:val="none"/>
         </w:rPr>
-      </w:pPr>
+        <w:drawing>
+          <wp:inline distT="0" distB="0" distL="0" distR="0" wp14:anchorId="08F25217" wp14:editId="03A4B67A">
+            <wp:extent cx="5943600" cy="3534410"/>
+            <wp:effectExtent l="0" t="0" r="0" b="8890"/>
+            <wp:docPr id="182521660" name="Picture 1"/>
+            <wp:cNvGraphicFramePr>
+              <a:graphicFrameLocks xmlns:a="http://schemas.openxmlformats.org/drawingml/2006/main" noChangeAspect="1"/>
+            </wp:cNvGraphicFramePr>
+            <a:graphic xmlns:a="http://schemas.openxmlformats.org/drawingml/2006/main">
+              <a:graphicData uri="http://schemas.openxmlformats.org/drawingml/2006/picture">
+                <pic:pic xmlns:pic="http://schemas.openxmlformats.org/drawingml/2006/picture">
+                  <pic:nvPicPr>
+                    <pic:cNvPr id="182521660" name=""/>
+                    <pic:cNvPicPr/>
+                  </pic:nvPicPr>
+                  <pic:blipFill>
+                    <a:blip r:embed="rId5"/>
+                    <a:stretch>
+                      <a:fillRect/>
+                    </a:stretch>
+                  </pic:blipFill>
+                  <pic:spPr>
+                    <a:xfrm>
+                      <a:off x="0" y="0"/>
+                      <a:ext cx="5943600" cy="3534410"/>
+                    </a:xfrm>
+                    <a:prstGeom prst="rect">
+                      <a:avLst/>
+                    </a:prstGeom>
+                  </pic:spPr>
+                </pic:pic>
+              </a:graphicData>
+            </a:graphic>
+          </wp:inline>
+        </w:drawing>
+      </w:r>
     </w:p>
     <w:p>
       <w:pPr>
@@ -466,6 +497,7 @@
           <w:kern w:val="0"/>
           <w14:ligatures w14:val="none"/>
         </w:rPr>
+        <w:lastRenderedPageBreak/>
         <w:t>🔷</w:t>
       </w:r>
       <w:r>
@@ -773,7 +805,6 @@
           <w:kern w:val="0"/>
           <w14:ligatures w14:val="none"/>
         </w:rPr>
-        <w:lastRenderedPageBreak/>
         <w:t>PowerApps / Azure Static Web Apps</w:t>
       </w:r>
     </w:p>
@@ -1320,6 +1351,7 @@
           <w:kern w:val="0"/>
           <w14:ligatures w14:val="none"/>
         </w:rPr>
+        <w:lastRenderedPageBreak/>
         <w:pict w14:anchorId="44CCEAA1">
           <v:rect id="_x0000_i1030" style="width:0;height:1.5pt" o:hralign="center" o:hrstd="t" o:hr="t" fillcolor="#a0a0a0" stroked="f"/>
         </w:pict>

</xml_diff>